<commit_message>
diminuição do tempo de espera
</commit_message>
<xml_diff>
--- a/Prova Aptidão Profisional/PAP Documentos/ETPM - Relatório Técnico_Ayres.docx
+++ b/Prova Aptidão Profisional/PAP Documentos/ETPM - Relatório Técnico_Ayres.docx
@@ -2528,11 +2528,13 @@
         <w:ind w:left="360" w:hanging="360"/>
       </w:pPr>
       <w:bookmarkStart w:id="4" w:name="_Toc101345446"/>
+      <w:proofErr w:type="spellStart"/>
       <w:r>
         <w:lastRenderedPageBreak/>
         <w:t>Abstract</w:t>
       </w:r>
       <w:bookmarkEnd w:id="4"/>
+      <w:proofErr w:type="spellEnd"/>
     </w:p>
     <w:p/>
     <w:p>
@@ -2559,17 +2561,13 @@
         <w:spacing w:line="259" w:lineRule="auto"/>
         <w:jc w:val="left"/>
       </w:pPr>
+      <w:proofErr w:type="spellStart"/>
       <w:r>
         <w:t>px</w:t>
       </w:r>
-      <w:r>
-        <w:t xml:space="preserve"> </w:t>
-      </w:r>
-      <w:r>
-        <w:t>–</w:t>
-      </w:r>
-      <w:r>
-        <w:t xml:space="preserve"> pixéis </w:t>
+      <w:proofErr w:type="spellEnd"/>
+      <w:r>
+        <w:t xml:space="preserve"> – pixéis </w:t>
       </w:r>
     </w:p>
     <w:p>
@@ -2577,33 +2575,41 @@
         <w:spacing w:line="259" w:lineRule="auto"/>
         <w:jc w:val="left"/>
       </w:pPr>
+      <w:proofErr w:type="spellStart"/>
       <w:r>
         <w:t>vw</w:t>
       </w:r>
+      <w:proofErr w:type="spellEnd"/>
       <w:r>
         <w:t xml:space="preserve"> – </w:t>
       </w:r>
       <w:r>
-        <w:t>largura da viewport</w:t>
-      </w:r>
+        <w:t xml:space="preserve">largura da </w:t>
+      </w:r>
+      <w:proofErr w:type="spellStart"/>
+      <w:r>
+        <w:t>viewport</w:t>
+      </w:r>
+      <w:proofErr w:type="spellEnd"/>
     </w:p>
     <w:p>
       <w:pPr>
         <w:spacing w:line="259" w:lineRule="auto"/>
         <w:jc w:val="left"/>
       </w:pPr>
+      <w:proofErr w:type="spellStart"/>
       <w:r>
         <w:t>vh</w:t>
       </w:r>
-      <w:r>
-        <w:t xml:space="preserve"> </w:t>
-      </w:r>
-      <w:r>
-        <w:t>–</w:t>
-      </w:r>
-      <w:r>
-        <w:t xml:space="preserve"> altura da viewport</w:t>
-      </w:r>
+      <w:proofErr w:type="spellEnd"/>
+      <w:r>
+        <w:t xml:space="preserve"> – altura da </w:t>
+      </w:r>
+      <w:proofErr w:type="spellStart"/>
+      <w:r>
+        <w:t>viewport</w:t>
+      </w:r>
+      <w:proofErr w:type="spellEnd"/>
     </w:p>
     <w:p>
       <w:pPr>
@@ -2614,13 +2620,7 @@
         <w:t>em</w:t>
       </w:r>
       <w:r>
-        <w:t xml:space="preserve"> </w:t>
-      </w:r>
-      <w:r>
-        <w:t xml:space="preserve">– </w:t>
-      </w:r>
-      <w:r>
-        <w:t>tamanho da fonte</w:t>
+        <w:t xml:space="preserve"> – tamanho da fonte</w:t>
       </w:r>
       <w:r>
         <w:br w:type="page"/>
@@ -2825,7 +2825,23 @@
         <w:t xml:space="preserve">Os programas elaborados para </w:t>
       </w:r>
       <w:r>
-        <w:t xml:space="preserve">projeto, estão presentes de num site com tecnologias cliente-side: HTML5, CSS3 e JavaScript/ECMAScript 6 </w:t>
+        <w:t>projeto, estão presentes de num site com tecnologias cliente-</w:t>
+      </w:r>
+      <w:proofErr w:type="spellStart"/>
+      <w:r>
+        <w:t>side</w:t>
+      </w:r>
+      <w:proofErr w:type="spellEnd"/>
+      <w:r>
+        <w:t>: HTML5, CSS3 e JavaScript/</w:t>
+      </w:r>
+      <w:proofErr w:type="spellStart"/>
+      <w:r>
+        <w:t>ECMAScript</w:t>
+      </w:r>
+      <w:proofErr w:type="spellEnd"/>
+      <w:r>
+        <w:t xml:space="preserve"> 6 </w:t>
       </w:r>
     </w:p>
     <w:p>
@@ -2857,17 +2873,24 @@
         <w:pStyle w:val="Ttulo3"/>
       </w:pPr>
       <w:bookmarkStart w:id="13" w:name="_Toc101345455"/>
+      <w:proofErr w:type="spellStart"/>
       <w:r>
         <w:t>Python</w:t>
       </w:r>
       <w:bookmarkEnd w:id="13"/>
+      <w:proofErr w:type="spellEnd"/>
     </w:p>
     <w:p>
       <w:r>
         <w:t xml:space="preserve"> </w:t>
       </w:r>
-      <w:r>
-        <w:t>Python é uma linguagem de programação</w:t>
+      <w:proofErr w:type="spellStart"/>
+      <w:r>
+        <w:t>Python</w:t>
+      </w:r>
+      <w:proofErr w:type="spellEnd"/>
+      <w:r>
+        <w:t xml:space="preserve"> é uma linguagem de programação</w:t>
       </w:r>
       <w:r>
         <w:t>. Esta</w:t>
@@ -2912,8 +2935,13 @@
       <w:r>
         <w:t xml:space="preserve">Tal como </w:t>
       </w:r>
-      <w:r>
-        <w:t xml:space="preserve">Python, </w:t>
+      <w:proofErr w:type="spellStart"/>
+      <w:r>
+        <w:t>Python</w:t>
+      </w:r>
+      <w:proofErr w:type="spellEnd"/>
+      <w:r>
+        <w:t xml:space="preserve">, </w:t>
       </w:r>
       <w:r>
         <w:t>JavaScript</w:t>
@@ -2933,6 +2961,7 @@
       <w:r>
         <w:t xml:space="preserve">que geralmente é conhecida como a linguagem script de paginas web (também pode ser utilizada em ambientes fora do browser, como o </w:t>
       </w:r>
+      <w:proofErr w:type="spellStart"/>
       <w:r>
         <w:t>N</w:t>
       </w:r>
@@ -2943,7 +2972,11 @@
         <w:t>J</w:t>
       </w:r>
       <w:r>
-        <w:t xml:space="preserve">s). </w:t>
+        <w:t>s</w:t>
+      </w:r>
+      <w:proofErr w:type="spellEnd"/>
+      <w:r>
+        <w:t xml:space="preserve">). </w:t>
       </w:r>
       <w:r>
         <w:t xml:space="preserve">Está linguagem é a implementação da </w:t>
@@ -2952,19 +2985,31 @@
         <w:t>especificação</w:t>
       </w:r>
       <w:r>
-        <w:t xml:space="preserve"> ECMAScript. </w:t>
-      </w:r>
-      <w:r>
-        <w:t xml:space="preserve">Neste projeto foi utilizado a versão mais recente o </w:t>
-      </w:r>
-      <w:r>
-        <w:t xml:space="preserve">ECMAScript 2015 ou </w:t>
-      </w:r>
-      <w:r>
-        <w:t xml:space="preserve">ECMAScript </w:t>
-      </w:r>
-      <w:r>
-        <w:t>6.</w:t>
+        <w:t xml:space="preserve"> </w:t>
+      </w:r>
+      <w:proofErr w:type="spellStart"/>
+      <w:r>
+        <w:t>ECMAScript</w:t>
+      </w:r>
+      <w:proofErr w:type="spellEnd"/>
+      <w:r>
+        <w:t xml:space="preserve">. Neste projeto foi utilizado a versão mais recente o </w:t>
+      </w:r>
+      <w:proofErr w:type="spellStart"/>
+      <w:r>
+        <w:t>ECMAScript</w:t>
+      </w:r>
+      <w:proofErr w:type="spellEnd"/>
+      <w:r>
+        <w:t xml:space="preserve"> 2015 ou </w:t>
+      </w:r>
+      <w:proofErr w:type="spellStart"/>
+      <w:r>
+        <w:t>ECMAScript</w:t>
+      </w:r>
+      <w:proofErr w:type="spellEnd"/>
+      <w:r>
+        <w:t xml:space="preserve"> 6.</w:t>
       </w:r>
     </w:p>
     <w:p>
@@ -2993,12 +3038,21 @@
       <w:r>
         <w:t xml:space="preserve">ção, as </w:t>
       </w:r>
+      <w:proofErr w:type="spellStart"/>
       <w:r>
         <w:rPr>
           <w:i/>
           <w:iCs/>
         </w:rPr>
-        <w:t xml:space="preserve">tags. </w:t>
+        <w:t>tags</w:t>
+      </w:r>
+      <w:proofErr w:type="spellEnd"/>
+      <w:r>
+        <w:rPr>
+          <w:i/>
+          <w:iCs/>
+        </w:rPr>
+        <w:t xml:space="preserve">. </w:t>
       </w:r>
       <w:r>
         <w:t xml:space="preserve">A marcação inclui elementos especiais para cada tipo de conteúdo que possa ter na </w:t>
@@ -3010,13 +3064,7 @@
         <w:t xml:space="preserve"> (títulos, imagens, figuras e vídeos, entre outros).</w:t>
       </w:r>
       <w:r>
-        <w:t xml:space="preserve"> </w:t>
-      </w:r>
-      <w:r>
-        <w:t>Neste projeto foi utilizado a versão mais recent</w:t>
-      </w:r>
-      <w:r>
-        <w:t xml:space="preserve">e a </w:t>
+        <w:t xml:space="preserve"> Neste projeto foi utilizado a versão mais recente a </w:t>
       </w:r>
       <w:r>
         <w:t>HTML 5.</w:t>
@@ -3040,13 +3088,7 @@
         <w:t>o.</w:t>
       </w:r>
       <w:r>
-        <w:t xml:space="preserve"> </w:t>
-      </w:r>
-      <w:r>
-        <w:t xml:space="preserve">Neste projeto foi utilizado a versão mais recente </w:t>
-      </w:r>
-      <w:r>
-        <w:t>a CSS3</w:t>
+        <w:t xml:space="preserve"> Neste projeto foi utilizado a versão mais recente a CSS3</w:t>
       </w:r>
       <w:r>
         <w:t>.</w:t>
@@ -3057,18 +3099,37 @@
         <w:pStyle w:val="Ttulo2"/>
       </w:pPr>
       <w:r>
-        <w:t>Seleção dos programas</w:t>
-      </w:r>
-    </w:p>
-    <w:p>
-      <w:r>
-        <w:t>Os programas presentes no site tiveram a sua versão original em Python</w:t>
-      </w:r>
+        <w:t xml:space="preserve">Os </w:t>
+      </w:r>
+      <w:r>
+        <w:t>programas</w:t>
+      </w:r>
+      <w:r>
+        <w:t xml:space="preserve"> selecionados.</w:t>
+      </w:r>
+    </w:p>
+    <w:p>
+      <w:r>
+        <w:t xml:space="preserve">Os programas presentes no site tiveram a sua versão original em </w:t>
+      </w:r>
+      <w:proofErr w:type="spellStart"/>
+      <w:r>
+        <w:t>Python</w:t>
+      </w:r>
+      <w:proofErr w:type="spellEnd"/>
       <w:r>
         <w:t xml:space="preserve"> (exceto a calculadora), que depois foram convertidos para JavaScript</w:t>
       </w:r>
       <w:r>
-        <w:t>. Apesar de ser possível construir o site com Python, converter os programas</w:t>
+        <w:t xml:space="preserve">. Apesar de ser possível construir o site com </w:t>
+      </w:r>
+      <w:proofErr w:type="spellStart"/>
+      <w:r>
+        <w:t>Python</w:t>
+      </w:r>
+      <w:proofErr w:type="spellEnd"/>
+      <w:r>
+        <w:t>, converter os programas</w:t>
       </w:r>
       <w:r>
         <w:t xml:space="preserve"> para JavaScript foi a opção mais viável</w:t>
@@ -3077,7 +3138,15 @@
         <w:t xml:space="preserve">, isso porque JS como é uma linguagem de programação voltada para páginas web, </w:t>
       </w:r>
       <w:r>
-        <w:t xml:space="preserve">é mais fácil de tornar os programas interativos com JavaScript do que Python, além de que como são programas </w:t>
+        <w:t xml:space="preserve">é mais fácil de tornar os programas interativos com JavaScript do que </w:t>
+      </w:r>
+      <w:proofErr w:type="spellStart"/>
+      <w:r>
+        <w:t>Python</w:t>
+      </w:r>
+      <w:proofErr w:type="spellEnd"/>
+      <w:r>
+        <w:t xml:space="preserve">, além de que como são programas </w:t>
       </w:r>
       <w:r>
         <w:t>básicos</w:t>
@@ -3128,6 +3197,7 @@
       <w:r>
         <w:t xml:space="preserve"> (</w:t>
       </w:r>
+      <w:proofErr w:type="spellStart"/>
       <w:r>
         <w:rPr>
           <w:i/>
@@ -3135,15 +3205,25 @@
         </w:rPr>
         <w:t>list</w:t>
       </w:r>
+      <w:proofErr w:type="spellEnd"/>
       <w:r>
         <w:t>)</w:t>
       </w:r>
       <w:r>
-        <w:t xml:space="preserve"> em p</w:t>
-      </w:r>
-      <w:r>
-        <w:t>ython são equivalentes aos vetores (</w:t>
-      </w:r>
+        <w:t xml:space="preserve"> em </w:t>
+      </w:r>
+      <w:proofErr w:type="spellStart"/>
+      <w:r>
+        <w:t>p</w:t>
+      </w:r>
+      <w:r>
+        <w:t>ython</w:t>
+      </w:r>
+      <w:proofErr w:type="spellEnd"/>
+      <w:r>
+        <w:t xml:space="preserve"> são equivalentes aos vetores (</w:t>
+      </w:r>
+      <w:proofErr w:type="spellStart"/>
       <w:r>
         <w:rPr>
           <w:i/>
@@ -3151,8 +3231,15 @@
         </w:rPr>
         <w:t>arrays</w:t>
       </w:r>
-      <w:r>
-        <w:t>) em JS,  inclusive têm métodos com os mesmos propósitos:</w:t>
+      <w:proofErr w:type="spellEnd"/>
+      <w:r>
+        <w:t>) em JS,  inclusive têm métodos com os mesmos propósitos</w:t>
+      </w:r>
+      <w:r>
+        <w:t xml:space="preserve"> como por exemplo</w:t>
+      </w:r>
+      <w:r>
+        <w:t>:</w:t>
       </w:r>
     </w:p>
     <w:tbl>
@@ -3208,8 +3295,13 @@
             <w:pPr>
               <w:jc w:val="left"/>
             </w:pPr>
-            <w:r>
-              <w:t>lista.append(n)</w:t>
+            <w:proofErr w:type="spellStart"/>
+            <w:r>
+              <w:t>lista.append</w:t>
+            </w:r>
+            <w:proofErr w:type="spellEnd"/>
+            <w:r>
+              <w:t>(n)</w:t>
             </w:r>
           </w:p>
         </w:tc>
@@ -3222,8 +3314,16 @@
             <w:pPr>
               <w:jc w:val="left"/>
             </w:pPr>
-            <w:r>
-              <w:t>lista.push(n);</w:t>
+            <w:proofErr w:type="spellStart"/>
+            <w:r>
+              <w:t>vetor</w:t>
+            </w:r>
+            <w:r>
+              <w:t>.push</w:t>
+            </w:r>
+            <w:proofErr w:type="spellEnd"/>
+            <w:r>
+              <w:t>(n);</w:t>
             </w:r>
           </w:p>
         </w:tc>
@@ -3236,8 +3336,21 @@
             <w:pPr>
               <w:jc w:val="left"/>
             </w:pPr>
-            <w:r>
-              <w:t>Adciona um elelemento no final da lista</w:t>
+            <w:proofErr w:type="spellStart"/>
+            <w:r>
+              <w:t>Adciona</w:t>
+            </w:r>
+            <w:proofErr w:type="spellEnd"/>
+            <w:r>
+              <w:t xml:space="preserve"> um </w:t>
+            </w:r>
+            <w:proofErr w:type="spellStart"/>
+            <w:r>
+              <w:t>elelemento</w:t>
+            </w:r>
+            <w:proofErr w:type="spellEnd"/>
+            <w:r>
+              <w:t xml:space="preserve"> no final da lista</w:t>
             </w:r>
           </w:p>
         </w:tc>
@@ -3252,8 +3365,13 @@
             <w:pPr>
               <w:jc w:val="left"/>
             </w:pPr>
-            <w:r>
-              <w:t>lista.index(n)</w:t>
+            <w:proofErr w:type="spellStart"/>
+            <w:r>
+              <w:t>lista.index</w:t>
+            </w:r>
+            <w:proofErr w:type="spellEnd"/>
+            <w:r>
+              <w:t>(n)</w:t>
             </w:r>
           </w:p>
         </w:tc>
@@ -3266,8 +3384,16 @@
             <w:pPr>
               <w:jc w:val="left"/>
             </w:pPr>
-            <w:r>
-              <w:t>num.indexOf(n)</w:t>
+            <w:proofErr w:type="spellStart"/>
+            <w:r>
+              <w:t>vetor.</w:t>
+            </w:r>
+            <w:r>
+              <w:t>indexOf</w:t>
+            </w:r>
+            <w:proofErr w:type="spellEnd"/>
+            <w:r>
+              <w:t>(n)</w:t>
             </w:r>
           </w:p>
         </w:tc>
@@ -3281,7 +3407,15 @@
               <w:jc w:val="left"/>
             </w:pPr>
             <w:r>
-              <w:t>Procura o elemento especificado dentro da lista/array e retornar a sua posição.</w:t>
+              <w:t>Procura o elemento especificado dentro da lista/</w:t>
+            </w:r>
+            <w:proofErr w:type="spellStart"/>
+            <w:r>
+              <w:t>array</w:t>
+            </w:r>
+            <w:proofErr w:type="spellEnd"/>
+            <w:r>
+              <w:t xml:space="preserve"> e retornar a sua posição.</w:t>
             </w:r>
           </w:p>
         </w:tc>
@@ -3296,6 +3430,14 @@
             <w:pPr>
               <w:jc w:val="left"/>
             </w:pPr>
+            <w:proofErr w:type="spellStart"/>
+            <w:r>
+              <w:t>lista.pop</w:t>
+            </w:r>
+            <w:proofErr w:type="spellEnd"/>
+            <w:r>
+              <w:t>()</w:t>
+            </w:r>
           </w:p>
         </w:tc>
         <w:tc>
@@ -3307,6 +3449,17 @@
             <w:pPr>
               <w:jc w:val="left"/>
             </w:pPr>
+            <w:proofErr w:type="spellStart"/>
+            <w:r>
+              <w:t>v</w:t>
+            </w:r>
+            <w:r>
+              <w:t>etor.pop</w:t>
+            </w:r>
+            <w:proofErr w:type="spellEnd"/>
+            <w:r>
+              <w:t>()</w:t>
+            </w:r>
           </w:p>
         </w:tc>
         <w:tc>
@@ -3318,152 +3471,698 @@
             <w:pPr>
               <w:jc w:val="left"/>
             </w:pPr>
-          </w:p>
-        </w:tc>
-      </w:tr>
-      <w:tr>
-        <w:tc>
-          <w:tcPr>
-            <w:tcW w:w="3020" w:type="dxa"/>
-            <w:vAlign w:val="center"/>
-          </w:tcPr>
-          <w:p>
-            <w:pPr>
-              <w:jc w:val="left"/>
-            </w:pPr>
-          </w:p>
-        </w:tc>
-        <w:tc>
-          <w:tcPr>
-            <w:tcW w:w="3020" w:type="dxa"/>
-            <w:vAlign w:val="center"/>
-          </w:tcPr>
-          <w:p>
-            <w:pPr>
-              <w:jc w:val="left"/>
-            </w:pPr>
-          </w:p>
-        </w:tc>
-        <w:tc>
-          <w:tcPr>
-            <w:tcW w:w="3020" w:type="dxa"/>
-            <w:vAlign w:val="center"/>
-          </w:tcPr>
-          <w:p>
-            <w:pPr>
-              <w:jc w:val="left"/>
-            </w:pPr>
-          </w:p>
-        </w:tc>
-      </w:tr>
-      <w:tr>
-        <w:tc>
-          <w:tcPr>
-            <w:tcW w:w="3020" w:type="dxa"/>
-            <w:vAlign w:val="center"/>
-          </w:tcPr>
-          <w:p>
-            <w:pPr>
-              <w:jc w:val="left"/>
-            </w:pPr>
-          </w:p>
-        </w:tc>
-        <w:tc>
-          <w:tcPr>
-            <w:tcW w:w="3020" w:type="dxa"/>
-            <w:vAlign w:val="center"/>
-          </w:tcPr>
-          <w:p>
-            <w:pPr>
-              <w:jc w:val="left"/>
-            </w:pPr>
-          </w:p>
-        </w:tc>
-        <w:tc>
-          <w:tcPr>
-            <w:tcW w:w="3020" w:type="dxa"/>
-            <w:vAlign w:val="center"/>
-          </w:tcPr>
-          <w:p>
-            <w:pPr>
-              <w:jc w:val="left"/>
-            </w:pPr>
-          </w:p>
-        </w:tc>
-      </w:tr>
-      <w:tr>
-        <w:tc>
-          <w:tcPr>
-            <w:tcW w:w="3020" w:type="dxa"/>
-            <w:vAlign w:val="center"/>
-          </w:tcPr>
-          <w:p>
-            <w:pPr>
-              <w:jc w:val="left"/>
-            </w:pPr>
-          </w:p>
-        </w:tc>
-        <w:tc>
-          <w:tcPr>
-            <w:tcW w:w="3020" w:type="dxa"/>
-            <w:vAlign w:val="center"/>
-          </w:tcPr>
-          <w:p>
-            <w:pPr>
-              <w:jc w:val="left"/>
-            </w:pPr>
-          </w:p>
-        </w:tc>
-        <w:tc>
-          <w:tcPr>
-            <w:tcW w:w="3020" w:type="dxa"/>
-            <w:vAlign w:val="center"/>
-          </w:tcPr>
-          <w:p>
-            <w:pPr>
-              <w:jc w:val="left"/>
-            </w:pPr>
-          </w:p>
-        </w:tc>
-      </w:tr>
-      <w:tr>
-        <w:tc>
-          <w:tcPr>
-            <w:tcW w:w="3020" w:type="dxa"/>
-            <w:vAlign w:val="center"/>
-          </w:tcPr>
-          <w:p>
-            <w:pPr>
-              <w:jc w:val="left"/>
-            </w:pPr>
-          </w:p>
-        </w:tc>
-        <w:tc>
-          <w:tcPr>
-            <w:tcW w:w="3020" w:type="dxa"/>
-            <w:vAlign w:val="center"/>
-          </w:tcPr>
-          <w:p>
-            <w:pPr>
-              <w:jc w:val="left"/>
-            </w:pPr>
-          </w:p>
-        </w:tc>
-        <w:tc>
-          <w:tcPr>
-            <w:tcW w:w="3020" w:type="dxa"/>
-            <w:vAlign w:val="center"/>
-          </w:tcPr>
-          <w:p>
-            <w:pPr>
-              <w:jc w:val="left"/>
-            </w:pPr>
+            <w:r>
+              <w:t>Elimina</w:t>
+            </w:r>
+            <w:r>
+              <w:t xml:space="preserve"> o ultimo elemento da lista/vetor</w:t>
+            </w:r>
           </w:p>
         </w:tc>
       </w:tr>
     </w:tbl>
     <w:p/>
+    <w:p>
+      <w:r>
+        <w:t xml:space="preserve">Porém no caso da variável </w:t>
+      </w:r>
+      <w:proofErr w:type="spellStart"/>
+      <w:r>
+        <w:t>randint</w:t>
+      </w:r>
+      <w:proofErr w:type="spellEnd"/>
+      <w:r>
+        <w:t xml:space="preserve"> (variável importada do módulo </w:t>
+      </w:r>
+      <w:proofErr w:type="spellStart"/>
+      <w:r>
+        <w:t>random</w:t>
+      </w:r>
+      <w:proofErr w:type="spellEnd"/>
+      <w:r>
+        <w:t>, que retorna um numero inteiro dentro d</w:t>
+      </w:r>
+      <w:r>
+        <w:t>e um</w:t>
+      </w:r>
+      <w:r>
+        <w:t xml:space="preserve"> intervalo</w:t>
+      </w:r>
+      <w:r>
+        <w:t xml:space="preserve"> </w:t>
+      </w:r>
+      <w:r>
+        <w:t>definindo</w:t>
+      </w:r>
+      <w:r>
+        <w:t xml:space="preserve">) ou da função </w:t>
+      </w:r>
+      <w:proofErr w:type="spellStart"/>
+      <w:r>
+        <w:t>sleep</w:t>
+      </w:r>
+      <w:proofErr w:type="spellEnd"/>
+      <w:r>
+        <w:t xml:space="preserve"> (função importada do módulo time</w:t>
+      </w:r>
+      <w:r>
+        <w:t xml:space="preserve"> que causa um </w:t>
+      </w:r>
+      <w:proofErr w:type="spellStart"/>
+      <w:r>
+        <w:rPr>
+          <w:i/>
+          <w:iCs/>
+        </w:rPr>
+        <w:t>delay</w:t>
+      </w:r>
+      <w:proofErr w:type="spellEnd"/>
+      <w:r>
+        <w:t xml:space="preserve"> pelo tempo definido  dentro da execução do programa), que já são próprios da linguagem </w:t>
+      </w:r>
+      <w:proofErr w:type="spellStart"/>
+      <w:r>
+        <w:t>Python</w:t>
+      </w:r>
+      <w:proofErr w:type="spellEnd"/>
+      <w:r>
+        <w:t>, JavaScript não tem nativamente algo equivalente</w:t>
+      </w:r>
+      <w:r>
+        <w:t>, mas é possível criar utilizando  funções, métodos e variável nativos da língua:</w:t>
+      </w:r>
+    </w:p>
+    <w:p>
+      <w:r>
+        <w:t xml:space="preserve">Para </w:t>
+      </w:r>
+      <w:proofErr w:type="spellStart"/>
+      <w:r>
+        <w:rPr>
+          <w:i/>
+          <w:iCs/>
+        </w:rPr>
+        <w:t>randint</w:t>
+      </w:r>
+      <w:proofErr w:type="spellEnd"/>
+      <w:r>
+        <w:t>:</w:t>
+      </w:r>
+    </w:p>
+    <w:tbl>
+      <w:tblPr>
+        <w:tblStyle w:val="TabelacomGrelha"/>
+        <w:tblW w:w="0" w:type="auto"/>
+        <w:tblLook w:val="04A0" w:firstRow="1" w:lastRow="0" w:firstColumn="1" w:lastColumn="0" w:noHBand="0" w:noVBand="1"/>
+      </w:tblPr>
+      <w:tblGrid>
+        <w:gridCol w:w="9060"/>
+      </w:tblGrid>
+      <w:tr>
+        <w:tc>
+          <w:tcPr>
+            <w:tcW w:w="9060" w:type="dxa"/>
+          </w:tcPr>
+          <w:p>
+            <w:pPr>
+              <w:rPr>
+                <w:rFonts w:ascii="Consolas" w:hAnsi="Consolas"/>
+              </w:rPr>
+            </w:pPr>
+            <w:proofErr w:type="spellStart"/>
+            <w:r>
+              <w:rPr>
+                <w:rFonts w:ascii="Consolas" w:hAnsi="Consolas"/>
+              </w:rPr>
+              <w:t>function</w:t>
+            </w:r>
+            <w:proofErr w:type="spellEnd"/>
+            <w:r>
+              <w:rPr>
+                <w:rFonts w:ascii="Consolas" w:hAnsi="Consolas"/>
+              </w:rPr>
+              <w:t xml:space="preserve"> </w:t>
+            </w:r>
+            <w:proofErr w:type="spellStart"/>
+            <w:r>
+              <w:rPr>
+                <w:rFonts w:ascii="Consolas" w:hAnsi="Consolas"/>
+              </w:rPr>
+              <w:t>randint</w:t>
+            </w:r>
+            <w:proofErr w:type="spellEnd"/>
+            <w:r>
+              <w:rPr>
+                <w:rFonts w:ascii="Consolas" w:hAnsi="Consolas"/>
+              </w:rPr>
+              <w:t xml:space="preserve">(min, </w:t>
+            </w:r>
+            <w:proofErr w:type="spellStart"/>
+            <w:r>
+              <w:rPr>
+                <w:rFonts w:ascii="Consolas" w:hAnsi="Consolas"/>
+              </w:rPr>
+              <w:t>max</w:t>
+            </w:r>
+            <w:proofErr w:type="spellEnd"/>
+            <w:r>
+              <w:rPr>
+                <w:rFonts w:ascii="Consolas" w:hAnsi="Consolas"/>
+              </w:rPr>
+              <w:t>) {</w:t>
+            </w:r>
+          </w:p>
+          <w:p>
+            <w:pPr>
+              <w:rPr>
+                <w:rFonts w:ascii="Consolas" w:hAnsi="Consolas"/>
+              </w:rPr>
+            </w:pPr>
+            <w:r>
+              <w:rPr>
+                <w:rFonts w:ascii="Consolas" w:hAnsi="Consolas"/>
+              </w:rPr>
+              <w:t xml:space="preserve">  </w:t>
+            </w:r>
+            <w:proofErr w:type="spellStart"/>
+            <w:r>
+              <w:rPr>
+                <w:rFonts w:ascii="Consolas" w:hAnsi="Consolas"/>
+              </w:rPr>
+              <w:t>return</w:t>
+            </w:r>
+            <w:proofErr w:type="spellEnd"/>
+            <w:r>
+              <w:rPr>
+                <w:rFonts w:ascii="Consolas" w:hAnsi="Consolas"/>
+              </w:rPr>
+              <w:t xml:space="preserve"> </w:t>
+            </w:r>
+            <w:proofErr w:type="spellStart"/>
+            <w:r>
+              <w:rPr>
+                <w:rFonts w:ascii="Consolas" w:hAnsi="Consolas"/>
+              </w:rPr>
+              <w:t>Math.floor</w:t>
+            </w:r>
+            <w:proofErr w:type="spellEnd"/>
+            <w:r>
+              <w:rPr>
+                <w:rFonts w:ascii="Consolas" w:hAnsi="Consolas"/>
+              </w:rPr>
+              <w:t>(</w:t>
+            </w:r>
+            <w:proofErr w:type="spellStart"/>
+            <w:r>
+              <w:rPr>
+                <w:rFonts w:ascii="Consolas" w:hAnsi="Consolas"/>
+              </w:rPr>
+              <w:t>Math.random</w:t>
+            </w:r>
+            <w:proofErr w:type="spellEnd"/>
+            <w:r>
+              <w:rPr>
+                <w:rFonts w:ascii="Consolas" w:hAnsi="Consolas"/>
+              </w:rPr>
+              <w:t>() * (</w:t>
+            </w:r>
+            <w:proofErr w:type="spellStart"/>
+            <w:r>
+              <w:rPr>
+                <w:rFonts w:ascii="Consolas" w:hAnsi="Consolas"/>
+              </w:rPr>
+              <w:t>max</w:t>
+            </w:r>
+            <w:proofErr w:type="spellEnd"/>
+            <w:r>
+              <w:rPr>
+                <w:rFonts w:ascii="Consolas" w:hAnsi="Consolas"/>
+              </w:rPr>
+              <w:t xml:space="preserve"> - min)) + min;</w:t>
+            </w:r>
+          </w:p>
+          <w:p>
+            <w:pPr>
+              <w:rPr>
+                <w:rFonts w:ascii="Consolas" w:hAnsi="Consolas"/>
+              </w:rPr>
+            </w:pPr>
+            <w:r>
+              <w:rPr>
+                <w:rFonts w:ascii="Consolas" w:hAnsi="Consolas"/>
+              </w:rPr>
+              <w:t>}</w:t>
+            </w:r>
+          </w:p>
+          <w:p>
+            <w:pPr>
+              <w:rPr>
+                <w:rFonts w:ascii="Consolas" w:hAnsi="Consolas"/>
+              </w:rPr>
+            </w:pPr>
+            <w:r>
+              <w:rPr>
+                <w:rFonts w:ascii="Consolas" w:hAnsi="Consolas"/>
+              </w:rPr>
+              <w:t xml:space="preserve">num = </w:t>
+            </w:r>
+            <w:proofErr w:type="spellStart"/>
+            <w:r>
+              <w:rPr>
+                <w:rFonts w:ascii="Consolas" w:hAnsi="Consolas"/>
+              </w:rPr>
+              <w:t>randint</w:t>
+            </w:r>
+            <w:proofErr w:type="spellEnd"/>
+            <w:r>
+              <w:rPr>
+                <w:rFonts w:ascii="Consolas" w:hAnsi="Consolas"/>
+              </w:rPr>
+              <w:t>(1, 10)</w:t>
+            </w:r>
+          </w:p>
+        </w:tc>
+      </w:tr>
+    </w:tbl>
     <w:p/>
+    <w:p>
+      <w:r>
+        <w:t xml:space="preserve">Para </w:t>
+      </w:r>
+      <w:proofErr w:type="spellStart"/>
+      <w:r>
+        <w:rPr>
+          <w:i/>
+          <w:iCs/>
+        </w:rPr>
+        <w:t>sleep</w:t>
+      </w:r>
+      <w:proofErr w:type="spellEnd"/>
+      <w:r>
+        <w:t>:</w:t>
+      </w:r>
+    </w:p>
+    <w:tbl>
+      <w:tblPr>
+        <w:tblStyle w:val="TabelacomGrelha"/>
+        <w:tblW w:w="0" w:type="auto"/>
+        <w:tblLook w:val="04A0" w:firstRow="1" w:lastRow="0" w:firstColumn="1" w:lastColumn="0" w:noHBand="0" w:noVBand="1"/>
+      </w:tblPr>
+      <w:tblGrid>
+        <w:gridCol w:w="9060"/>
+      </w:tblGrid>
+      <w:tr>
+        <w:tc>
+          <w:tcPr>
+            <w:tcW w:w="9060" w:type="dxa"/>
+          </w:tcPr>
+          <w:p>
+            <w:pPr>
+              <w:rPr>
+                <w:rFonts w:ascii="Consolas" w:hAnsi="Consolas"/>
+              </w:rPr>
+            </w:pPr>
+            <w:proofErr w:type="spellStart"/>
+            <w:r>
+              <w:rPr>
+                <w:rFonts w:ascii="Consolas" w:hAnsi="Consolas"/>
+              </w:rPr>
+              <w:t>const</w:t>
+            </w:r>
+            <w:proofErr w:type="spellEnd"/>
+            <w:r>
+              <w:rPr>
+                <w:rFonts w:ascii="Consolas" w:hAnsi="Consolas"/>
+              </w:rPr>
+              <w:t xml:space="preserve"> </w:t>
+            </w:r>
+            <w:proofErr w:type="spellStart"/>
+            <w:r>
+              <w:rPr>
+                <w:rFonts w:ascii="Consolas" w:hAnsi="Consolas"/>
+              </w:rPr>
+              <w:t>sleep</w:t>
+            </w:r>
+            <w:proofErr w:type="spellEnd"/>
+            <w:r>
+              <w:rPr>
+                <w:rFonts w:ascii="Consolas" w:hAnsi="Consolas"/>
+              </w:rPr>
+              <w:t xml:space="preserve"> = (</w:t>
+            </w:r>
+            <w:proofErr w:type="spellStart"/>
+            <w:r>
+              <w:rPr>
+                <w:rFonts w:ascii="Consolas" w:hAnsi="Consolas"/>
+              </w:rPr>
+              <w:t>ms</w:t>
+            </w:r>
+            <w:proofErr w:type="spellEnd"/>
+            <w:r>
+              <w:rPr>
+                <w:rFonts w:ascii="Consolas" w:hAnsi="Consolas"/>
+              </w:rPr>
+              <w:t xml:space="preserve">) =&gt; </w:t>
+            </w:r>
+            <w:proofErr w:type="spellStart"/>
+            <w:r>
+              <w:rPr>
+                <w:rFonts w:ascii="Consolas" w:hAnsi="Consolas"/>
+              </w:rPr>
+              <w:t>new</w:t>
+            </w:r>
+            <w:proofErr w:type="spellEnd"/>
+            <w:r>
+              <w:rPr>
+                <w:rFonts w:ascii="Consolas" w:hAnsi="Consolas"/>
+              </w:rPr>
+              <w:t xml:space="preserve"> </w:t>
+            </w:r>
+            <w:proofErr w:type="spellStart"/>
+            <w:r>
+              <w:rPr>
+                <w:rFonts w:ascii="Consolas" w:hAnsi="Consolas"/>
+              </w:rPr>
+              <w:t>Promise</w:t>
+            </w:r>
+            <w:proofErr w:type="spellEnd"/>
+            <w:r>
+              <w:rPr>
+                <w:rFonts w:ascii="Consolas" w:hAnsi="Consolas"/>
+              </w:rPr>
+              <w:t xml:space="preserve">((resolve) =&gt; </w:t>
+            </w:r>
+            <w:proofErr w:type="spellStart"/>
+            <w:r>
+              <w:rPr>
+                <w:rFonts w:ascii="Consolas" w:hAnsi="Consolas"/>
+              </w:rPr>
+              <w:t>setTimeout</w:t>
+            </w:r>
+            <w:proofErr w:type="spellEnd"/>
+            <w:r>
+              <w:rPr>
+                <w:rFonts w:ascii="Consolas" w:hAnsi="Consolas"/>
+              </w:rPr>
+              <w:t xml:space="preserve">(resolve, </w:t>
+            </w:r>
+            <w:proofErr w:type="spellStart"/>
+            <w:r>
+              <w:rPr>
+                <w:rFonts w:ascii="Consolas" w:hAnsi="Consolas"/>
+              </w:rPr>
+              <w:t>ms</w:t>
+            </w:r>
+            <w:proofErr w:type="spellEnd"/>
+            <w:r>
+              <w:rPr>
+                <w:rFonts w:ascii="Consolas" w:hAnsi="Consolas"/>
+              </w:rPr>
+              <w:t>));</w:t>
+            </w:r>
+          </w:p>
+          <w:p>
+            <w:pPr>
+              <w:rPr>
+                <w:rFonts w:ascii="Consolas" w:hAnsi="Consolas"/>
+              </w:rPr>
+            </w:pPr>
+          </w:p>
+          <w:p>
+            <w:pPr>
+              <w:rPr>
+                <w:rFonts w:ascii="Consolas" w:hAnsi="Consolas"/>
+              </w:rPr>
+            </w:pPr>
+            <w:proofErr w:type="spellStart"/>
+            <w:r>
+              <w:rPr>
+                <w:rFonts w:ascii="Consolas" w:hAnsi="Consolas"/>
+              </w:rPr>
+              <w:t>await</w:t>
+            </w:r>
+            <w:proofErr w:type="spellEnd"/>
+            <w:r>
+              <w:rPr>
+                <w:rFonts w:ascii="Consolas" w:hAnsi="Consolas"/>
+              </w:rPr>
+              <w:t xml:space="preserve"> </w:t>
+            </w:r>
+            <w:proofErr w:type="spellStart"/>
+            <w:r>
+              <w:rPr>
+                <w:rFonts w:ascii="Consolas" w:hAnsi="Consolas"/>
+              </w:rPr>
+              <w:t>sleep</w:t>
+            </w:r>
+            <w:proofErr w:type="spellEnd"/>
+            <w:r>
+              <w:rPr>
+                <w:rFonts w:ascii="Consolas" w:hAnsi="Consolas"/>
+              </w:rPr>
+              <w:t>(1000)</w:t>
+            </w:r>
+          </w:p>
+        </w:tc>
+      </w:tr>
+    </w:tbl>
+    <w:p>
+      <w:pPr>
+        <w:rPr>
+          <w:rFonts w:ascii="Consolas" w:hAnsi="Consolas"/>
+        </w:rPr>
+      </w:pPr>
+    </w:p>
+    <w:p>
+      <w:pPr>
+        <w:pStyle w:val="Ttulo3"/>
+      </w:pPr>
+      <w:r>
+        <w:lastRenderedPageBreak/>
+        <w:t xml:space="preserve"> Pedra Papel Tesoura</w:t>
+      </w:r>
+    </w:p>
+    <w:p>
+      <w:r>
+        <w:t>Este programa é a recriação virtual do jogo “pedra papel tesoura”</w:t>
+      </w:r>
+      <w:r>
+        <w:t xml:space="preserve">. Neste programa o usuário jogará contra “o seu dispositivo” uma partida de pedra papel tesoura. Ao iniciar o programa após uma pequena animação o usuário terá </w:t>
+      </w:r>
+      <w:r>
+        <w:t xml:space="preserve">quinze segundos para escolher umas das 3 opções (“pedra”, “papel” ou “tesoura”) do jogo, o dispositivo do usuário previamente terá escolhido uma das opções </w:t>
+      </w:r>
+      <w:r>
+        <w:t>e depois</w:t>
+      </w:r>
+      <w:r>
+        <w:t xml:space="preserve"> aparecerá o resultado: vitoria, derrota ou empate de acordo com as regras originais do jogo. Caso o usuário não escolha </w:t>
+      </w:r>
+      <w:r>
+        <w:t xml:space="preserve">dentro dos quinze segundos </w:t>
+      </w:r>
+      <w:proofErr w:type="spellStart"/>
+      <w:r>
+        <w:t>éescolhido</w:t>
+      </w:r>
+      <w:proofErr w:type="spellEnd"/>
+      <w:r>
+        <w:t xml:space="preserve"> automaticamente uma das opções.</w:t>
+      </w:r>
+    </w:p>
+    <w:p>
+      <w:pPr>
+        <w:pStyle w:val="Ttulo4"/>
+        <w:rPr>
+          <w:b/>
+          <w:bCs/>
+          <w:i w:val="0"/>
+          <w:iCs w:val="0"/>
+          <w:color w:val="0D0D0D" w:themeColor="text1" w:themeTint="F2"/>
+        </w:rPr>
+      </w:pPr>
+      <w:r>
+        <w:rPr>
+          <w:b/>
+          <w:bCs/>
+          <w:i w:val="0"/>
+          <w:iCs w:val="0"/>
+          <w:color w:val="0D0D0D" w:themeColor="text1" w:themeTint="F2"/>
+        </w:rPr>
+        <w:t xml:space="preserve"> Versão Original</w:t>
+      </w:r>
+      <w:r>
+        <w:rPr>
+          <w:b/>
+          <w:bCs/>
+          <w:i w:val="0"/>
+          <w:iCs w:val="0"/>
+          <w:color w:val="0D0D0D" w:themeColor="text1" w:themeTint="F2"/>
+        </w:rPr>
+        <w:t xml:space="preserve"> </w:t>
+      </w:r>
+      <w:r>
+        <w:rPr>
+          <w:b/>
+          <w:bCs/>
+          <w:i w:val="0"/>
+          <w:iCs w:val="0"/>
+          <w:color w:val="0D0D0D" w:themeColor="text1" w:themeTint="F2"/>
+        </w:rPr>
+        <w:t>(</w:t>
+      </w:r>
+      <w:proofErr w:type="spellStart"/>
+      <w:r>
+        <w:rPr>
+          <w:b/>
+          <w:bCs/>
+          <w:i w:val="0"/>
+          <w:iCs w:val="0"/>
+          <w:color w:val="0D0D0D" w:themeColor="text1" w:themeTint="F2"/>
+        </w:rPr>
+        <w:t>Python</w:t>
+      </w:r>
+      <w:proofErr w:type="spellEnd"/>
+      <w:r>
+        <w:rPr>
+          <w:b/>
+          <w:bCs/>
+          <w:i w:val="0"/>
+          <w:iCs w:val="0"/>
+          <w:color w:val="0D0D0D" w:themeColor="text1" w:themeTint="F2"/>
+        </w:rPr>
+        <w:t>)</w:t>
+      </w:r>
+    </w:p>
+    <w:p>
+      <w:r>
+        <w:t>Output:</w:t>
+      </w:r>
+    </w:p>
+    <w:tbl>
+      <w:tblPr>
+        <w:tblStyle w:val="TabelacomGrelha"/>
+        <w:tblW w:w="0" w:type="auto"/>
+        <w:tblLook w:val="04A0" w:firstRow="1" w:lastRow="0" w:firstColumn="1" w:lastColumn="0" w:noHBand="0" w:noVBand="1"/>
+      </w:tblPr>
+      <w:tblGrid>
+        <w:gridCol w:w="9060"/>
+      </w:tblGrid>
+      <w:tr>
+        <w:tc>
+          <w:tcPr>
+            <w:tcW w:w="9060" w:type="dxa"/>
+          </w:tcPr>
+          <w:p/>
+        </w:tc>
+      </w:tr>
+    </w:tbl>
+    <w:p/>
+    <w:p>
+      <w:pPr>
+        <w:pStyle w:val="Ttulo4"/>
+        <w:rPr>
+          <w:b/>
+          <w:bCs/>
+          <w:i w:val="0"/>
+          <w:iCs w:val="0"/>
+          <w:color w:val="0D0D0D" w:themeColor="text1" w:themeTint="F2"/>
+        </w:rPr>
+      </w:pPr>
+      <w:r>
+        <w:rPr>
+          <w:b/>
+          <w:bCs/>
+          <w:i w:val="0"/>
+          <w:iCs w:val="0"/>
+          <w:color w:val="0D0D0D" w:themeColor="text1" w:themeTint="F2"/>
+        </w:rPr>
+        <w:t>HTML</w:t>
+      </w:r>
+    </w:p>
+    <w:p>
+      <w:r>
+        <w:t>Em termos de conteúdo</w:t>
+      </w:r>
+      <w:r>
+        <w:t xml:space="preserve">, além da descrição do programa, tem </w:t>
+      </w:r>
+      <w:r>
+        <w:t xml:space="preserve">uma </w:t>
+      </w:r>
+      <w:proofErr w:type="spellStart"/>
+      <w:r>
+        <w:t>div</w:t>
+      </w:r>
+      <w:proofErr w:type="spellEnd"/>
+      <w:r>
+        <w:t xml:space="preserve"> que serve de fundo, as imagens respetivas a cada uma das opções, botão para começar o </w:t>
+      </w:r>
+      <w:r>
+        <w:t xml:space="preserve">programa e algumas animações do </w:t>
+      </w:r>
+      <w:proofErr w:type="spellStart"/>
+      <w:r>
+        <w:t>lottie</w:t>
+      </w:r>
+      <w:proofErr w:type="spellEnd"/>
+      <w:r>
+        <w:t>.</w:t>
+      </w:r>
+    </w:p>
+    <w:p>
+      <w:pPr>
+        <w:pStyle w:val="Ttulo4"/>
+        <w:rPr>
+          <w:b/>
+          <w:bCs/>
+          <w:i w:val="0"/>
+          <w:iCs w:val="0"/>
+          <w:color w:val="0D0D0D" w:themeColor="text1" w:themeTint="F2"/>
+        </w:rPr>
+      </w:pPr>
+      <w:r>
+        <w:rPr>
+          <w:b/>
+          <w:bCs/>
+          <w:i w:val="0"/>
+          <w:iCs w:val="0"/>
+          <w:color w:val="0D0D0D" w:themeColor="text1" w:themeTint="F2"/>
+        </w:rPr>
+        <w:t>CSS</w:t>
+      </w:r>
+      <w:r>
+        <w:rPr>
+          <w:b/>
+          <w:bCs/>
+          <w:i w:val="0"/>
+          <w:iCs w:val="0"/>
+          <w:color w:val="0D0D0D" w:themeColor="text1" w:themeTint="F2"/>
+        </w:rPr>
+        <w:t xml:space="preserve"> </w:t>
+      </w:r>
+    </w:p>
+    <w:p>
+      <w:r>
+        <w:t xml:space="preserve"> </w:t>
+      </w:r>
+      <w:r>
+        <w:t>No computador:</w:t>
+      </w:r>
+    </w:p>
+    <w:p>
+      <w:r>
+        <w:t xml:space="preserve">Com o CSS a </w:t>
+      </w:r>
+      <w:proofErr w:type="spellStart"/>
+      <w:r>
+        <w:t>div</w:t>
+      </w:r>
+      <w:proofErr w:type="spellEnd"/>
+      <w:r>
+        <w:t xml:space="preserve"> fundo colori de cor preta com </w:t>
+      </w:r>
+    </w:p>
     <w:p>
       <w:pPr>
         <w:pStyle w:val="Ttulo2"/>
@@ -4197,7 +4896,15 @@
         <w:t xml:space="preserve"> </w:t>
       </w:r>
       <w:r>
-        <w:t>referências aos “datasheets” dos componentes utilizados,</w:t>
+        <w:t>referências aos “</w:t>
+      </w:r>
+      <w:proofErr w:type="spellStart"/>
+      <w:r>
+        <w:t>datasheets</w:t>
+      </w:r>
+      <w:proofErr w:type="spellEnd"/>
+      <w:r>
+        <w:t>” dos componentes utilizados,</w:t>
       </w:r>
       <w:r>
         <w:t xml:space="preserve"> </w:t>
@@ -7439,7 +8146,6 @@
     <w:next w:val="Normal"/>
     <w:link w:val="Ttulo4Carter"/>
     <w:uiPriority w:val="9"/>
-    <w:semiHidden/>
     <w:unhideWhenUsed/>
     <w:qFormat/>
     <w:rsid w:val="004643EC"/>
@@ -7596,6 +8302,7 @@
   <w:style w:type="character" w:default="1" w:styleId="Tipodeletrapredefinidodopargrafo">
     <w:name w:val="Default Paragraph Font"/>
     <w:uiPriority w:val="1"/>
+    <w:semiHidden/>
     <w:unhideWhenUsed/>
   </w:style>
   <w:style w:type="table" w:default="1" w:styleId="Tabelanormal">
@@ -7829,7 +8536,6 @@
     <w:basedOn w:val="Tipodeletrapredefinidodopargrafo"/>
     <w:link w:val="Ttulo4"/>
     <w:uiPriority w:val="9"/>
-    <w:semiHidden/>
     <w:rsid w:val="004643EC"/>
     <w:rPr>
       <w:rFonts w:asciiTheme="majorHAnsi" w:eastAsiaTheme="majorEastAsia" w:hAnsiTheme="majorHAnsi" w:cstheme="majorBidi"/>
@@ -8182,6 +8888,13 @@
     <w:pitch w:val="variable"/>
     <w:sig w:usb0="A00002AF" w:usb1="400078FB" w:usb2="00000000" w:usb3="00000000" w:csb0="0000009F" w:csb1="00000000"/>
   </w:font>
+  <w:font w:name="Consolas">
+    <w:panose1 w:val="020B0609020204030204"/>
+    <w:charset w:val="00"/>
+    <w:family w:val="modern"/>
+    <w:pitch w:val="fixed"/>
+    <w:sig w:usb0="E00006FF" w:usb1="0000FCFF" w:usb2="00000001" w:usb3="00000000" w:csb0="0000019F" w:csb1="00000000"/>
+  </w:font>
 </w:fonts>
 </file>
 
@@ -8206,6 +8919,7 @@
     <w:rsid w:val="00207216"/>
     <w:rsid w:val="002F630D"/>
     <w:rsid w:val="00332A5A"/>
+    <w:rsid w:val="00364D5A"/>
     <w:rsid w:val="003800FD"/>
     <w:rsid w:val="0038738B"/>
     <w:rsid w:val="00407EBD"/>

</xml_diff>